<commit_message>
* minor fixes in ex1 (forgot to add them earlier, these are mainly spelling corrections) * answered q1 of ex2
</commit_message>
<xml_diff>
--- a/Theoretical Exercises/ex1/EX1_Theoretical_203056585_201606951_304957673.docx
+++ b/Theoretical Exercises/ex1/EX1_Theoretical_203056585_201606951_304957673.docx
@@ -119,17 +119,8 @@
           <w:rFonts w:hint="cs"/>
           <w:rtl/>
         </w:rPr>
-        <w:t xml:space="preserve">שם: אבי </w:t>
-      </w:r>
-      <w:proofErr w:type="spellStart"/>
-      <w:r>
-        <w:rPr>
-          <w:rFonts w:hint="cs"/>
-          <w:rtl/>
-        </w:rPr>
-        <w:t>קצ'ולרו</w:t>
-      </w:r>
-      <w:proofErr w:type="spellEnd"/>
+        <w:t>שם: אבי קצ'ולרו</w:t>
+      </w:r>
     </w:p>
     <w:p>
       <w:pPr>
@@ -6315,15 +6306,14 @@
         <w:pStyle w:val="1"/>
         <w:jc w:val="center"/>
         <w:rPr>
+          <w:rtl/>
+        </w:rPr>
+      </w:pPr>
+      <w:r>
+        <w:rPr>
           <w:rFonts w:hint="cs"/>
           <w:rtl/>
         </w:rPr>
-      </w:pPr>
-      <w:r>
-        <w:rPr>
-          <w:rFonts w:hint="cs"/>
-          <w:rtl/>
-        </w:rPr>
         <w:lastRenderedPageBreak/>
         <w:t xml:space="preserve">שאלה </w:t>
       </w:r>
@@ -6343,19 +6333,7 @@
         <w:bidi w:val="0"/>
       </w:pPr>
       <w:r>
-        <w:t xml:space="preserve">Given that A and B choose different K's, the larger the difference – the bigger isolation between A and B operation times. </w:t>
-      </w:r>
-      <w:r>
-        <w:t>So,</w:t>
-      </w:r>
-      <w:r>
-        <w:t xml:space="preserve"> we will prove that even for the smallest margin (</w:t>
-      </w:r>
-      <w:r>
-        <w:t>f</w:t>
-      </w:r>
-      <w:r>
-        <w:t>or example K</w:t>
+        <w:t>Given that A and B choose different K's, the larger the difference – the bigger isolation between A and B operation times. So, we will prove that even for the smallest margin (for example K</w:t>
       </w:r>
       <w:r>
         <w:rPr>
@@ -6849,23 +6827,15 @@
         <w:pStyle w:val="1"/>
         <w:jc w:val="center"/>
         <w:rPr>
+          <w:rtl/>
+        </w:rPr>
+      </w:pPr>
+      <w:r>
+        <w:rPr>
           <w:rFonts w:hint="cs"/>
           <w:rtl/>
         </w:rPr>
-      </w:pPr>
-      <w:r>
-        <w:rPr>
-          <w:rFonts w:hint="cs"/>
-          <w:rtl/>
-        </w:rPr>
-        <w:t xml:space="preserve">שאלה </w:t>
-      </w:r>
-      <w:r>
-        <w:rPr>
-          <w:rFonts w:hint="cs"/>
-          <w:rtl/>
-        </w:rPr>
-        <w:t>4</w:t>
+        <w:t>שאלה 4</w:t>
       </w:r>
     </w:p>
     <w:p>
@@ -6962,25 +6932,10 @@
     </w:p>
     <w:p>
       <w:pPr>
-        <w:pStyle w:val="a3"/>
         <w:bidi w:val="0"/>
-        <w:ind w:left="1440"/>
-        <w:rPr>
-          <w:rFonts w:asciiTheme="majorHAnsi" w:eastAsiaTheme="majorEastAsia" w:hAnsiTheme="majorHAnsi" w:cstheme="majorBidi"/>
-        </w:rPr>
-      </w:pPr>
-    </w:p>
-    <w:p>
-      <w:pPr>
-        <w:bidi w:val="0"/>
-      </w:pPr>
-      <w:proofErr w:type="spellStart"/>
-      <w:r>
-        <w:t>i</w:t>
-      </w:r>
-      <w:proofErr w:type="spellEnd"/>
-      <w:r>
-        <w:t>.</w:t>
+      </w:pPr>
+      <w:r>
+        <w:t>i.</w:t>
       </w:r>
     </w:p>
     <w:tbl>
@@ -7723,10 +7678,15 @@
         <w:bidi w:val="0"/>
       </w:pPr>
       <w:r>
-        <w:t>L</w:t>
-      </w:r>
-      <w:r>
-        <w:t>et us draw the APR table after a message was sent from A to E in the new network configuration (the only change is marked in red color):</w:t>
+        <w:t>Let us draw the A</w:t>
+      </w:r>
+      <w:r>
+        <w:t xml:space="preserve">RP </w:t>
+      </w:r>
+      <w:bookmarkStart w:id="0" w:name="_GoBack"/>
+      <w:bookmarkEnd w:id="0"/>
+      <w:r>
+        <w:t>table after a message was sent from A to E in the new network configuration (the only change is marked in red color):</w:t>
       </w:r>
     </w:p>
     <w:tbl>
@@ -8483,7 +8443,6 @@
       <w:r>
         <w:t xml:space="preserve"> the notation </w:t>
       </w:r>
-      <w:proofErr w:type="spellStart"/>
       <w:r>
         <w:rPr>
           <w:b/>
@@ -8491,7 +8450,6 @@
         </w:rPr>
         <w:t>Bi:j</w:t>
       </w:r>
-      <w:proofErr w:type="spellEnd"/>
       <w:r>
         <w:t xml:space="preserve"> stands for interface j in switch Bi.</w:t>
       </w:r>
@@ -8523,10 +8481,7 @@
         <w:ind w:left="720"/>
       </w:pPr>
       <w:r>
-        <w:t>L</w:t>
-      </w:r>
-      <w:r>
-        <w:t>et us write the message's path:</w:t>
+        <w:t>Let us write the message's path:</w:t>
       </w:r>
     </w:p>
     <w:p>
@@ -8619,10 +8574,7 @@
         <w:ind w:left="720"/>
       </w:pPr>
       <w:r>
-        <w:t>L</w:t>
-      </w:r>
-      <w:r>
-        <w:t>et us write the message's path:</w:t>
+        <w:t>Let us write the message's path:</w:t>
       </w:r>
     </w:p>
     <w:p>
@@ -8712,6 +8664,9 @@
       <w:r>
         <w:lastRenderedPageBreak/>
         <w:t>Bonus</w:t>
+      </w:r>
+      <w:r>
+        <w:t xml:space="preserve"> - CDMA</w:t>
       </w:r>
     </w:p>
     <w:p>
@@ -8811,7 +8766,13 @@
         </m:bar>
       </m:oMath>
       <w:r>
-        <w:t xml:space="preserve"> be the CDMA codes of users 1 and 2 correspondingly, where each code is a vector containing M bits (encoding 1 real bit). We also assume that the norm of each vector equals to M (i.e. the vectors components may be 1 or -1).</w:t>
+        <w:t xml:space="preserve"> be the CDMA codes of users 1 and 2 correspondingly, where each code is a vector containing M bits (encoding 1 real bit). We also assume that the norm of each vector equals to M (i.e. the vector</w:t>
+      </w:r>
+      <w:r>
+        <w:t>'</w:t>
+      </w:r>
+      <w:r>
+        <w:t>s components may be 1 or -1).</w:t>
       </w:r>
     </w:p>
     <w:p>
@@ -9254,7 +9215,10 @@
         <w:bidi w:val="0"/>
       </w:pPr>
       <w:r>
-        <w:t xml:space="preserve"> for every </w:t>
+        <w:t xml:space="preserve"> F</w:t>
+      </w:r>
+      <w:r>
+        <w:t xml:space="preserve">or every </w:t>
       </w:r>
       <m:oMath>
         <m:r>
@@ -9489,15 +9453,7 @@
         <w:bidi w:val="0"/>
       </w:pPr>
       <w:r>
-        <w:t xml:space="preserve">When user k sends in time </w:t>
-      </w:r>
-      <w:proofErr w:type="spellStart"/>
-      <w:r>
-        <w:t>i</w:t>
-      </w:r>
-      <w:proofErr w:type="spellEnd"/>
-      <w:r>
-        <w:t xml:space="preserve"> some bit </w:t>
+        <w:t xml:space="preserve">When user k sends in time i some bit </w:t>
       </w:r>
       <m:oMath>
         <m:sSubSup>
@@ -11228,6 +11184,30 @@
         <w:tab/>
       </w:r>
       <w:r>
+        <w:tab/>
+      </w:r>
+      <w:r>
+        <w:tab/>
+      </w:r>
+      <w:r>
+        <w:tab/>
+      </w:r>
+      <w:r>
+        <w:tab/>
+      </w:r>
+      <w:r>
+        <w:tab/>
+      </w:r>
+      <w:r>
+        <w:tab/>
+      </w:r>
+      <w:r>
+        <w:tab/>
+      </w:r>
+      <w:r>
+        <w:tab/>
+      </w:r>
+      <w:r>
         <w:rPr>
           <w:rFonts w:ascii="Arial" w:hAnsi="Arial"/>
         </w:rPr>
@@ -11243,8 +11223,6 @@
           <w:rFonts w:asciiTheme="majorHAnsi" w:eastAsiaTheme="majorEastAsia" w:hAnsiTheme="majorHAnsi" w:cstheme="majorBidi"/>
         </w:rPr>
       </w:pPr>
-      <w:bookmarkStart w:id="0" w:name="_GoBack"/>
-      <w:bookmarkEnd w:id="0"/>
     </w:p>
     <w:sectPr>
       <w:headerReference w:type="default" r:id="rId10"/>

</xml_diff>